<commit_message>
added our team page
</commit_message>
<xml_diff>
--- a/public/assets/Website document.docx
+++ b/public/assets/Website document.docx
@@ -4,6 +4,7 @@
   <w:body>
     <w:p>
       <w:pPr>
+        <w:pStyle w:val="Subtitle"/>
         <w:rPr>
           <w:lang w:val="en-US"/>
         </w:rPr>
@@ -1634,6 +1635,37 @@
       <w:contextualSpacing/>
     </w:pPr>
   </w:style>
+  <w:style w:type="paragraph" w:styleId="Subtitle">
+    <w:name w:val="Subtitle"/>
+    <w:basedOn w:val="Normal"/>
+    <w:next w:val="Normal"/>
+    <w:link w:val="SubtitleChar"/>
+    <w:uiPriority w:val="11"/>
+    <w:qFormat/>
+    <w:rsid w:val="00FB0EF6"/>
+    <w:pPr>
+      <w:numPr>
+        <w:ilvl w:val="1"/>
+      </w:numPr>
+    </w:pPr>
+    <w:rPr>
+      <w:rFonts w:eastAsiaTheme="minorEastAsia"/>
+      <w:color w:val="5A5A5A" w:themeColor="text1" w:themeTint="A5"/>
+      <w:spacing w:val="15"/>
+    </w:rPr>
+  </w:style>
+  <w:style w:type="character" w:customStyle="1" w:styleId="SubtitleChar">
+    <w:name w:val="Subtitle Char"/>
+    <w:basedOn w:val="DefaultParagraphFont"/>
+    <w:link w:val="Subtitle"/>
+    <w:uiPriority w:val="11"/>
+    <w:rsid w:val="00FB0EF6"/>
+    <w:rPr>
+      <w:rFonts w:eastAsiaTheme="minorEastAsia"/>
+      <w:color w:val="5A5A5A" w:themeColor="text1" w:themeTint="A5"/>
+      <w:spacing w:val="15"/>
+    </w:rPr>
+  </w:style>
 </w:styles>
 </file>
 

</xml_diff>